<commit_message>
Tracking 3D de la balle fonctionnel !
</commit_message>
<xml_diff>
--- a/Tracking 3D Algorithme.docx
+++ b/Tracking 3D Algorithme.docx
@@ -4440,17 +4440,7 @@
           <w:sz w:val="24"/>
           <w:szCs w:val="28"/>
         </w:rPr>
-        <w:t>et grâce à la propriété sin</w:t>
-      </w:r>
-      <w:bookmarkStart w:id="0" w:name="_GoBack"/>
-      <w:bookmarkEnd w:id="0"/>
-      <w:r>
-        <w:rPr>
-          <w:rFonts w:eastAsiaTheme="minorEastAsia"/>
-          <w:sz w:val="24"/>
-          <w:szCs w:val="28"/>
-        </w:rPr>
-        <w:t>(arctan) :</w:t>
+        <w:t>et grâce à la propriété sin(arctan) :</w:t>
       </w:r>
     </w:p>
     <w:p>
@@ -6447,6 +6437,54 @@
           <w:szCs w:val="24"/>
         </w:rPr>
         <w:t xml:space="preserve"> à partir des données de départ.</w:t>
+      </w:r>
+      <w:bookmarkStart w:id="0" w:name="_GoBack"/>
+      <w:bookmarkEnd w:id="0"/>
+    </w:p>
+    <w:p>
+      <w:pPr>
+        <w:rPr>
+          <w:rFonts w:eastAsiaTheme="minorEastAsia"/>
+          <w:i/>
+          <w:sz w:val="18"/>
+          <w:szCs w:val="18"/>
+        </w:rPr>
+      </w:pPr>
+      <w:r>
+        <w:rPr>
+          <w:rFonts w:eastAsiaTheme="minorEastAsia"/>
+          <w:i/>
+          <w:sz w:val="18"/>
+          <w:szCs w:val="18"/>
+        </w:rPr>
+        <w:t>Source</w:t>
+      </w:r>
+      <w:r>
+        <w:rPr>
+          <w:rFonts w:eastAsiaTheme="minorEastAsia"/>
+          <w:i/>
+          <w:sz w:val="18"/>
+          <w:szCs w:val="18"/>
+        </w:rPr>
+        <w:t xml:space="preserve"> de l’algorithme</w:t>
+      </w:r>
+      <w:r>
+        <w:rPr>
+          <w:rFonts w:eastAsiaTheme="minorEastAsia"/>
+          <w:i/>
+          <w:sz w:val="18"/>
+          <w:szCs w:val="18"/>
+        </w:rPr>
+        <w:t xml:space="preserve"> : </w:t>
+      </w:r>
+      <w:r>
+        <w:rPr>
+          <w:rFonts w:eastAsiaTheme="minorEastAsia"/>
+          <w:i/>
+          <w:sz w:val="18"/>
+          <w:szCs w:val="18"/>
+        </w:rPr>
+        <w:t>https://github.com/cboulay/PSMoveService/wiki/Optical-Tracker-Algorithms</w:t>
       </w:r>
     </w:p>
     <w:sectPr>

</xml_diff>

<commit_message>
Création de la classe Tracker
</commit_message>
<xml_diff>
--- a/Tracking 3D Algorithme.docx
+++ b/Tracking 3D Algorithme.docx
@@ -5,7 +5,6 @@
     <w:p>
       <w:pPr>
         <w:pStyle w:val="Titre"/>
-        <w:spacing w:after="240"/>
       </w:pPr>
       <w:r>
         <w:t>CALCUL DE LA POSITION 3D D’UNE SPH</w:t>
@@ -24,6 +23,33 @@
       </w:r>
     </w:p>
     <w:p>
+      <w:pPr>
+        <w:rPr>
+          <w:i/>
+        </w:rPr>
+      </w:pPr>
+      <w:r>
+        <w:rPr>
+          <w:i/>
+        </w:rPr>
+        <w:t xml:space="preserve">Document du groupe PST </w:t>
+      </w:r>
+      <w:proofErr w:type="spellStart"/>
+      <w:r>
+        <w:rPr>
+          <w:i/>
+        </w:rPr>
+        <w:t>Track’ESIEA</w:t>
+      </w:r>
+      <w:proofErr w:type="spellEnd"/>
+      <w:r>
+        <w:rPr>
+          <w:i/>
+        </w:rPr>
+        <w:t xml:space="preserve"> – Antoine L. / Lucas A. / Marko K. / Sylvain G.</w:t>
+      </w:r>
+    </w:p>
+    <w:p>
       <w:r>
         <w:t>Afin de calculer la position (</w:t>
       </w:r>
@@ -40,7 +66,12 @@
         <w:t>Z) de la sphère</w:t>
       </w:r>
       <w:r>
-        <w:t>, nous allons partir du principe que la sphère est la base d’un cône de sommet Point_Focal_Camera. La projection de la sphère sur le plan image peut être considérée comme une coupe de ce cône par le plan iso - (z = focale).</w:t>
+        <w:t>, nous allons partir du principe que la sphère est la base d’un cône de sommet Point_Focal_Camera. La projection de la sph</w:t>
+      </w:r>
+      <w:bookmarkStart w:id="0" w:name="_GoBack"/>
+      <w:bookmarkEnd w:id="0"/>
+      <w:r>
+        <w:t>ère sur le plan image peut être considérée comme une coupe de ce cône par le plan iso - (z = focale).</w:t>
       </w:r>
     </w:p>
     <w:p>
@@ -146,6 +177,7 @@
     </w:p>
     <w:p>
       <w:pPr>
+        <w:spacing w:line="240" w:lineRule="auto"/>
         <w:rPr>
           <w:sz w:val="24"/>
           <w:szCs w:val="24"/>
@@ -204,6 +236,7 @@
     </w:p>
     <w:p>
       <w:pPr>
+        <w:spacing w:line="240" w:lineRule="auto"/>
         <w:rPr>
           <w:sz w:val="24"/>
           <w:szCs w:val="24"/>
@@ -253,6 +286,7 @@
     </w:p>
     <w:p>
       <w:pPr>
+        <w:spacing w:line="240" w:lineRule="auto"/>
         <w:rPr>
           <w:rFonts w:eastAsiaTheme="minorEastAsia"/>
           <w:sz w:val="24"/>
@@ -374,6 +408,7 @@
     </w:p>
     <w:p>
       <w:pPr>
+        <w:spacing w:line="240" w:lineRule="auto"/>
         <w:rPr>
           <w:rFonts w:eastAsiaTheme="minorEastAsia"/>
           <w:sz w:val="24"/>
@@ -433,7 +468,7 @@
     </w:p>
     <w:p>
       <w:pPr>
-        <w:spacing w:line="276" w:lineRule="auto"/>
+        <w:spacing w:line="240" w:lineRule="auto"/>
         <w:rPr>
           <w:rFonts w:eastAsiaTheme="minorEastAsia"/>
           <w:sz w:val="24"/>
@@ -646,6 +681,7 @@
     </w:p>
     <w:p>
       <w:pPr>
+        <w:spacing w:line="240" w:lineRule="auto"/>
         <w:rPr>
           <w:rFonts w:eastAsiaTheme="minorEastAsia"/>
           <w:sz w:val="24"/>
@@ -705,6 +741,7 @@
     </w:p>
     <w:p>
       <w:pPr>
+        <w:spacing w:line="240" w:lineRule="auto"/>
         <w:rPr>
           <w:rFonts w:eastAsiaTheme="minorEastAsia"/>
           <w:sz w:val="24"/>
@@ -5381,6 +5418,18 @@
     <w:p>
       <w:pPr>
         <w:pStyle w:val="Paragraphedeliste"/>
+        <w:ind w:left="1440"/>
+        <w:jc w:val="center"/>
+        <w:rPr>
+          <w:rFonts w:eastAsiaTheme="minorEastAsia"/>
+          <w:sz w:val="24"/>
+          <w:szCs w:val="24"/>
+        </w:rPr>
+      </w:pPr>
+    </w:p>
+    <w:p>
+      <w:pPr>
+        <w:pStyle w:val="Paragraphedeliste"/>
         <w:numPr>
           <w:ilvl w:val="0"/>
           <w:numId w:val="1"/>
@@ -6438,8 +6487,6 @@
         </w:rPr>
         <w:t xml:space="preserve"> à partir des données de départ.</w:t>
       </w:r>
-      <w:bookmarkStart w:id="0" w:name="_GoBack"/>
-      <w:bookmarkEnd w:id="0"/>
     </w:p>
     <w:p>
       <w:pPr>
@@ -6489,7 +6536,7 @@
     </w:p>
     <w:sectPr>
       <w:pgSz w:w="11906" w:h="16838"/>
-      <w:pgMar w:top="1417" w:right="1417" w:bottom="1417" w:left="1417" w:header="708" w:footer="708" w:gutter="0"/>
+      <w:pgMar w:top="1440" w:right="1080" w:bottom="1440" w:left="1080" w:header="708" w:footer="708" w:gutter="0"/>
       <w:cols w:space="708"/>
       <w:docGrid w:linePitch="360"/>
     </w:sectPr>

</xml_diff>